<commit_message>
New translations SMARTCARD.docx (French)
</commit_message>
<xml_diff>
--- a/done/French/SMARTCARD.docx
+++ b/done/French/SMARTCARD.docx
@@ -1,6 +1,6 @@
 
 <file path=word/document.xml><?xml version="1.0" encoding="utf-8"?>
-<w:document xmlns:wpc="http://schemas.microsoft.com/office/word/2010/wordprocessingCanvas" xmlns:mc="http://schemas.openxmlformats.org/markup-compatibility/2006" xmlns:o="urn:schemas-microsoft-com:office:office" xmlns:r="http://schemas.openxmlformats.org/officeDocument/2006/relationships" xmlns:m="http://schemas.openxmlformats.org/officeDocument/2006/math" xmlns:v="urn:schemas-microsoft-com:vml" xmlns:wp14="http://schemas.microsoft.com/office/word/2010/wordprocessingDrawing" xmlns:wp="http://schemas.openxmlformats.org/drawingml/2006/wordprocessingDrawing" xmlns:w10="urn:schemas-microsoft-com:office:word" xmlns:w="http://schemas.openxmlformats.org/wordprocessingml/2006/main" xmlns:w14="http://schemas.microsoft.com/office/word/2010/wordml" xmlns:w15="http://schemas.microsoft.com/office/word/2012/wordml" xmlns:wpg="http://schemas.microsoft.com/office/word/2010/wordprocessingGroup" xmlns:wpi="http://schemas.microsoft.com/office/word/2010/wordprocessingInk" xmlns:wne="http://schemas.microsoft.com/office/word/2006/wordml" xmlns:wps="http://schemas.microsoft.com/office/word/2010/wordprocessingShape" mc:Ignorable="w14 w15 wp14">
+<w:document xmlns:wpc="http://schemas.microsoft.com/office/word/2010/wordprocessingCanvas" xmlns:cx="http://schemas.microsoft.com/office/drawing/2014/chartex" xmlns:cx1="http://schemas.microsoft.com/office/drawing/2015/9/8/chartex" xmlns:cx2="http://schemas.microsoft.com/office/drawing/2015/10/21/chartex" xmlns:cx3="http://schemas.microsoft.com/office/drawing/2016/5/9/chartex" xmlns:cx4="http://schemas.microsoft.com/office/drawing/2016/5/10/chartex" xmlns:cx5="http://schemas.microsoft.com/office/drawing/2016/5/11/chartex" xmlns:cx6="http://schemas.microsoft.com/office/drawing/2016/5/12/chartex" xmlns:cx7="http://schemas.microsoft.com/office/drawing/2016/5/13/chartex" xmlns:cx8="http://schemas.microsoft.com/office/drawing/2016/5/14/chartex" xmlns:mc="http://schemas.openxmlformats.org/markup-compatibility/2006" xmlns:aink="http://schemas.microsoft.com/office/drawing/2016/ink" xmlns:am3d="http://schemas.microsoft.com/office/drawing/2017/model3d" xmlns:o="urn:schemas-microsoft-com:office:office" xmlns:r="http://schemas.openxmlformats.org/officeDocument/2006/relationships" xmlns:m="http://schemas.openxmlformats.org/officeDocument/2006/math" xmlns:v="urn:schemas-microsoft-com:vml" xmlns:wp14="http://schemas.microsoft.com/office/word/2010/wordprocessingDrawing" xmlns:wp="http://schemas.openxmlformats.org/drawingml/2006/wordprocessingDrawing" xmlns:w10="urn:schemas-microsoft-com:office:word" xmlns:w="http://schemas.openxmlformats.org/wordprocessingml/2006/main" xmlns:w14="http://schemas.microsoft.com/office/word/2010/wordml" xmlns:w15="http://schemas.microsoft.com/office/word/2012/wordml" xmlns:w16cid="http://schemas.microsoft.com/office/word/2016/wordml/cid" xmlns:w16se="http://schemas.microsoft.com/office/word/2015/wordml/symex" xmlns:wpg="http://schemas.microsoft.com/office/word/2010/wordprocessingGroup" xmlns:wpi="http://schemas.microsoft.com/office/word/2010/wordprocessingInk" xmlns:wne="http://schemas.microsoft.com/office/word/2006/wordml" xmlns:wps="http://schemas.microsoft.com/office/word/2010/wordprocessingShape" mc:Ignorable="w14 w15 w16se w16cid wp14">
   <w:body>
     <w:p>
       <w:pPr>
@@ -776,55 +776,261 @@
     </w:p>
     <w:p>
       <w:pPr>
-        <w:shd w:val="clear" w:color="auto" w:fill="FFFFFF"/>
-        <w:spacing w:after="150" w:line="264" w:lineRule="atLeast"/>
+        <w:pStyle w:val="Heading2"/>
+        <w:shd w:val="clear" w:color="auto" w:fill="FFFFFF"/>
+        <w:spacing w:before="0" w:beforeAutospacing="0" w:after="150" w:afterAutospacing="0" w:line="264" w:lineRule="atLeast"/>
         <w:jc w:val="center"/>
         <w:textAlignment w:val="baseline"/>
-        <w:outlineLvl w:val="1"/>
-        <w:rPr>
-          <w:rFonts w:ascii="Tahoma" w:eastAsia="Times New Roman" w:hAnsi="Tahoma" w:cs="Tahoma"/>
-          <w:b/>
-          <w:bCs/>
-          <w:caps/>
-          <w:spacing w:val="15"/>
-          <w:sz w:val="28"/>
-          <w:szCs w:val="28"/>
-        </w:rPr>
-      </w:pPr>
-      <w:r>
-        <w:rPr>
-          <w:rFonts w:ascii="Tahoma" w:hAnsi="Tahoma" w:cs="Tahoma" w:eastAsia="Times New Roman"/>
-          <w:b/>
-          <w:bCs/>
-          <w:caps/>
-          <w:spacing w:val="15"/>
-          <w:sz w:val="28"/>
-          <w:szCs w:val="28"/>
+        <w:rPr>
+          <w:rFonts w:ascii="exo" w:hAnsi="exo" w:cs="open sans"/>
+          <w:caps/>
+          <w:color w:val="343434"/>
+          <w:spacing w:val="15"/>
+          <w:sz w:val="42"/>
+          <w:szCs w:val="42"/>
+        </w:rPr>
+      </w:pPr>
+      <w:r>
+        <w:rPr>
+          <w:rFonts w:ascii="exo" w:hAnsi="exo" w:cs="open sans"/>
+          <w:caps/>
+          <w:color w:val="343434"/>
+          <w:spacing w:val="15"/>
+          <w:sz w:val="42"/>
+          <w:szCs w:val="42"/>
         </w:rPr>
         <w:t xml:space="preserve">THE SMARTCARD INTRODUCTION</w:t>
       </w:r>
     </w:p>
     <w:p>
       <w:pPr>
-        <w:shd w:val="clear" w:color="auto" w:fill="FFFFFF"/>
-        <w:spacing w:after="0" w:line="396" w:lineRule="atLeast"/>
+        <w:pStyle w:val="Heading2"/>
+        <w:shd w:val="clear" w:color="auto" w:fill="FFFFFF"/>
+        <w:spacing w:before="0" w:beforeAutospacing="0" w:after="150" w:afterAutospacing="0" w:line="264" w:lineRule="atLeast"/>
         <w:jc w:val="center"/>
         <w:textAlignment w:val="baseline"/>
         <w:rPr>
-          <w:rFonts w:ascii="Tahoma" w:eastAsia="Times New Roman" w:hAnsi="Tahoma" w:cs="Tahoma"/>
-          <w:sz w:val="28"/>
-          <w:szCs w:val="28"/>
-        </w:rPr>
-      </w:pPr>
-      <w:r>
-        <w:rPr>
-          <w:rFonts w:ascii="Tahoma" w:hAnsi="Tahoma" w:cs="Tahoma" w:eastAsia="Times New Roman"/>
-          <w:sz w:val="28"/>
-          <w:szCs w:val="28"/>
-          <w:bdr w:val="none" w:sz="0" w:space="0" w:color="auto" w:frame="1"/>
-        </w:rPr>
-        <w:t xml:space="preserve">We’ve prepared an short video to help explain SmartCard in 3 minutes. Share with your friends!</w:t>
-      </w:r>
+          <w:rFonts w:ascii="exo" w:hAnsi="exo"/>
+          <w:caps/>
+          <w:color w:val="343434"/>
+          <w:spacing w:val="15"/>
+          <w:sz w:val="42"/>
+          <w:szCs w:val="42"/>
+        </w:rPr>
+      </w:pPr>
+      <w:r>
+        <w:rPr>
+          <w:rFonts w:ascii="exo" w:hAnsi="exo"/>
+          <w:caps/>
+          <w:color w:val="343434"/>
+          <w:spacing w:val="15"/>
+          <w:sz w:val="42"/>
+          <w:szCs w:val="42"/>
+        </w:rPr>
+        <w:t xml:space="preserve">SMARTCASH FOR BUSINESS</w:t>
+      </w:r>
+    </w:p>
+    <w:p>
+      <w:pPr>
+        <w:pStyle w:val="Heading2"/>
+        <w:shd w:val="clear" w:color="auto" w:fill="FFFFFF"/>
+        <w:spacing w:before="0" w:beforeAutospacing="0" w:after="150" w:afterAutospacing="0" w:line="264" w:lineRule="atLeast"/>
+        <w:jc w:val="center"/>
+        <w:textAlignment w:val="baseline"/>
+        <w:rPr>
+          <w:rFonts w:ascii="exo" w:hAnsi="exo" w:cs="open sans"/>
+          <w:caps/>
+          <w:color w:val="343434"/>
+          <w:spacing w:val="15"/>
+          <w:sz w:val="42"/>
+          <w:szCs w:val="42"/>
+        </w:rPr>
+      </w:pPr>
+    </w:p>
+    <w:p>
+      <w:pPr>
+        <w:pStyle w:val="Heading1"/>
+        <w:shd w:val="clear" w:color="auto" w:fill="FFFFFF"/>
+        <w:spacing w:before="0" w:beforeAutospacing="0" w:after="210" w:afterAutospacing="0" w:line="264" w:lineRule="atLeast"/>
+        <w:jc w:val="center"/>
+        <w:textAlignment w:val="baseline"/>
+        <w:rPr>
+          <w:rFonts w:ascii="exo" w:hAnsi="exo"/>
+          <w:caps/>
+          <w:color w:val="343434"/>
+          <w:spacing w:val="15"/>
+          <w:sz w:val="51"/>
+          <w:szCs w:val="51"/>
+        </w:rPr>
+      </w:pPr>
+      <w:r>
+        <w:rPr>
+          <w:rFonts w:ascii="exo" w:hAnsi="exo"/>
+          <w:caps/>
+          <w:color w:val="343434"/>
+          <w:spacing w:val="15"/>
+          <w:sz w:val="51"/>
+          <w:szCs w:val="51"/>
+        </w:rPr>
+        <w:t xml:space="preserve">SMARTCARD TUTORIAL VIDEOS</w:t>
+      </w:r>
+    </w:p>
+    <w:p>
+      <w:pPr>
+        <w:pStyle w:val="Heading1"/>
+        <w:shd w:val="clear" w:color="auto" w:fill="FFFFFF"/>
+        <w:spacing w:before="0" w:beforeAutospacing="0" w:after="210" w:afterAutospacing="0" w:line="264" w:lineRule="atLeast"/>
+        <w:textAlignment w:val="baseline"/>
+        <w:rPr>
+          <w:rFonts w:ascii="exo" w:hAnsi="exo"/>
+          <w:caps/>
+          <w:color w:val="343434"/>
+          <w:spacing w:val="15"/>
+          <w:sz w:val="51"/>
+          <w:szCs w:val="51"/>
+        </w:rPr>
+      </w:pPr>
+      <w:r>
+        <w:rPr>
+          <w:rFonts w:ascii="exo" w:hAnsi="exo"/>
+          <w:caps/>
+          <w:color w:val="343434"/>
+          <w:spacing w:val="15"/>
+          <w:sz w:val="51"/>
+          <w:szCs w:val="51"/>
+        </w:rPr>
+        <w:t xml:space="preserve">DOWNLOAD SMARTPAY APP</w:t>
+      </w:r>
+    </w:p>
+    <w:p>
+      <w:pPr>
+        <w:pStyle w:val="NormalWeb"/>
+        <w:shd w:val="clear" w:color="auto" w:fill="FFFFFF"/>
+        <w:spacing w:before="204" w:beforeAutospacing="0" w:after="204" w:afterAutospacing="0"/>
+        <w:textAlignment w:val="baseline"/>
+        <w:rPr>
+          <w:rFonts w:ascii="open sans" w:hAnsi="open sans" w:cs="open sans"/>
+          <w:color w:val="252525"/>
+          <w:sz w:val="21"/>
+          <w:szCs w:val="21"/>
+        </w:rPr>
+      </w:pPr>
+      <w:r>
+        <w:rPr>
+          <w:rFonts w:ascii="open sans" w:hAnsi="open sans" w:cs="open sans"/>
+          <w:color w:val="252525"/>
+          <w:sz w:val="21"/>
+          <w:szCs w:val="21"/>
+        </w:rPr>
+        <w:t xml:space="preserve">Accept SmartCash as a payment option in your business with zero fees using a simple SmartPay app. The SmartPay app is available for use anywhere in the world, all it requires is access to the internet.</w:t>
+      </w:r>
+    </w:p>
+    <w:p>
+      <w:pPr>
+        <w:pStyle w:val="Heading2"/>
+        <w:shd w:val="clear" w:color="auto" w:fill="FFFFFF"/>
+        <w:spacing w:before="0" w:beforeAutospacing="0" w:after="150" w:afterAutospacing="0" w:line="264" w:lineRule="atLeast"/>
+        <w:textAlignment w:val="baseline"/>
+        <w:rPr>
+          <w:rFonts w:ascii="exo" w:hAnsi="exo"/>
+          <w:caps/>
+          <w:color w:val="343434"/>
+          <w:spacing w:val="15"/>
+          <w:sz w:val="42"/>
+          <w:szCs w:val="42"/>
+        </w:rPr>
+      </w:pPr>
+      <w:r>
+        <w:rPr>
+          <w:rFonts w:ascii="exo" w:hAnsi="exo"/>
+          <w:caps/>
+          <w:color w:val="343434"/>
+          <w:spacing w:val="15"/>
+          <w:sz w:val="42"/>
+          <w:szCs w:val="42"/>
+        </w:rPr>
+        <w:t xml:space="preserve">SMARTCARD SHOP</w:t>
+      </w:r>
+    </w:p>
+    <w:p>
+      <w:pPr>
+        <w:pStyle w:val="NormalWeb"/>
+        <w:shd w:val="clear" w:color="auto" w:fill="FFFFFF"/>
+        <w:spacing w:before="204" w:beforeAutospacing="0" w:after="204" w:afterAutospacing="0"/>
+        <w:textAlignment w:val="baseline"/>
+        <w:rPr>
+          <w:rFonts w:ascii="open sans" w:hAnsi="open sans" w:cs="open sans"/>
+          <w:color w:val="252525"/>
+          <w:sz w:val="21"/>
+          <w:szCs w:val="21"/>
+        </w:rPr>
+      </w:pPr>
+      <w:r>
+        <w:rPr>
+          <w:rFonts w:ascii="open sans" w:hAnsi="open sans" w:cs="open sans"/>
+          <w:color w:val="252525"/>
+          <w:sz w:val="21"/>
+          <w:szCs w:val="21"/>
+        </w:rPr>
+        <w:t xml:space="preserve">An online store where you can purchase physical SmartCards.</w:t>
+      </w:r>
+    </w:p>
+    <w:p>
+      <w:pPr>
+        <w:pStyle w:val="Heading2"/>
+        <w:shd w:val="clear" w:color="auto" w:fill="FFFFFF"/>
+        <w:spacing w:before="0" w:beforeAutospacing="0" w:after="150" w:afterAutospacing="0" w:line="264" w:lineRule="atLeast"/>
+        <w:textAlignment w:val="baseline"/>
+        <w:rPr>
+          <w:rFonts w:ascii="exo" w:hAnsi="exo"/>
+          <w:caps/>
+          <w:color w:val="343434"/>
+          <w:spacing w:val="15"/>
+          <w:sz w:val="42"/>
+          <w:szCs w:val="42"/>
+        </w:rPr>
+      </w:pPr>
+      <w:r>
+        <w:rPr>
+          <w:rFonts w:ascii="exo" w:hAnsi="exo"/>
+          <w:caps/>
+          <w:color w:val="343434"/>
+          <w:spacing w:val="15"/>
+          <w:sz w:val="42"/>
+          <w:szCs w:val="42"/>
+        </w:rPr>
+        <w:t xml:space="preserve">READY TO GET STARTED?</w:t>
+      </w:r>
+    </w:p>
+    <w:p>
+      <w:pPr>
+        <w:pStyle w:val="Heading2"/>
+        <w:shd w:val="clear" w:color="auto" w:fill="FFFFFF"/>
+        <w:spacing w:before="0" w:beforeAutospacing="0" w:after="150" w:afterAutospacing="0" w:line="264" w:lineRule="atLeast"/>
+        <w:jc w:val="center"/>
+        <w:textAlignment w:val="baseline"/>
+        <w:rPr>
+          <w:rFonts w:ascii="exo" w:hAnsi="exo" w:cs="open sans"/>
+          <w:caps/>
+          <w:color w:val="343434"/>
+          <w:spacing w:val="15"/>
+          <w:sz w:val="42"/>
+          <w:szCs w:val="42"/>
+        </w:rPr>
+      </w:pPr>
+    </w:p>
+    <w:p>
+      <w:pPr>
+        <w:shd w:val="clear" w:color="auto" w:fill="FFFFFF"/>
+        <w:spacing w:line="396" w:lineRule="atLeast"/>
+        <w:textAlignment w:val="baseline"/>
+        <w:rPr>
+          <w:rFonts w:ascii="inherit" w:hAnsi="inherit" w:cs="open sans"/>
+          <w:color w:val="252525"/>
+          <w:sz w:val="21"/>
+          <w:szCs w:val="21"/>
+        </w:rPr>
+      </w:pPr>
     </w:p>
     <w:p>
       <w:pPr>
@@ -846,7 +1052,7 @@
 </file>
 
 <file path=word/styles.xml><?xml version="1.0" encoding="utf-8"?>
-<w:styles xmlns:mc="http://schemas.openxmlformats.org/markup-compatibility/2006" xmlns:r="http://schemas.openxmlformats.org/officeDocument/2006/relationships" xmlns:w="http://schemas.openxmlformats.org/wordprocessingml/2006/main" xmlns:w14="http://schemas.microsoft.com/office/word/2010/wordml" xmlns:w15="http://schemas.microsoft.com/office/word/2012/wordml" mc:Ignorable="w14 w15">
+<w:styles xmlns:mc="http://schemas.openxmlformats.org/markup-compatibility/2006" xmlns:r="http://schemas.openxmlformats.org/officeDocument/2006/relationships" xmlns:w="http://schemas.openxmlformats.org/wordprocessingml/2006/main" xmlns:w14="http://schemas.microsoft.com/office/word/2010/wordml" xmlns:w15="http://schemas.microsoft.com/office/word/2012/wordml" xmlns:w16cid="http://schemas.microsoft.com/office/word/2016/wordml/cid" xmlns:w16se="http://schemas.microsoft.com/office/word/2015/wordml/symex" mc:Ignorable="w14 w15 w16se w16cid">
   <w:docDefaults>
     <w:rPrDefault>
       <w:rPr>
@@ -862,7 +1068,7 @@
       </w:pPr>
     </w:pPrDefault>
   </w:docDefaults>
-  <w:latentStyles w:defLockedState="0" w:defUIPriority="99" w:defSemiHidden="0" w:defUnhideWhenUsed="0" w:defQFormat="0" w:count="371">
+  <w:latentStyles w:defLockedState="0" w:defUIPriority="99" w:defSemiHidden="0" w:defUnhideWhenUsed="0" w:defQFormat="0" w:count="375">
     <w:lsdException w:name="Normal" w:uiPriority="0" w:qFormat="1"/>
     <w:lsdException w:name="heading 1" w:uiPriority="9" w:qFormat="1"/>
     <w:lsdException w:name="heading 2" w:semiHidden="1" w:uiPriority="9" w:unhideWhenUsed="1" w:qFormat="1"/>
@@ -968,7 +1174,6 @@
     <w:lsdException w:name="HTML Sample" w:semiHidden="1" w:unhideWhenUsed="1"/>
     <w:lsdException w:name="HTML Typewriter" w:semiHidden="1" w:unhideWhenUsed="1"/>
     <w:lsdException w:name="HTML Variable" w:semiHidden="1" w:unhideWhenUsed="1"/>
-    <w:lsdException w:name="Normal Table" w:semiHidden="1" w:unhideWhenUsed="1"/>
     <w:lsdException w:name="annotation subject" w:semiHidden="1" w:unhideWhenUsed="1"/>
     <w:lsdException w:name="No List" w:semiHidden="1" w:unhideWhenUsed="1"/>
     <w:lsdException w:name="Outline List 1" w:semiHidden="1" w:unhideWhenUsed="1"/>
@@ -1012,10 +1217,8 @@
     <w:lsdException w:name="Table Elegant" w:semiHidden="1" w:unhideWhenUsed="1"/>
     <w:lsdException w:name="Table Professional" w:semiHidden="1" w:unhideWhenUsed="1"/>
     <w:lsdException w:name="Table Subtle 1" w:semiHidden="1" w:unhideWhenUsed="1"/>
-    <w:lsdException w:name="Table Subtle 2" w:semiHidden="1" w:unhideWhenUsed="1"/>
     <w:lsdException w:name="Table Web 1" w:semiHidden="1" w:unhideWhenUsed="1"/>
     <w:lsdException w:name="Table Web 2" w:semiHidden="1" w:unhideWhenUsed="1"/>
-    <w:lsdException w:name="Table Web 3" w:semiHidden="1" w:unhideWhenUsed="1"/>
     <w:lsdException w:name="Balloon Text" w:semiHidden="1" w:unhideWhenUsed="1"/>
     <w:lsdException w:name="Table Grid" w:uiPriority="39"/>
     <w:lsdException w:name="Table Theme" w:semiHidden="1" w:unhideWhenUsed="1"/>
@@ -1234,6 +1437,10 @@
     <w:lsdException w:name="List Table 5 Dark Accent 6" w:uiPriority="50"/>
     <w:lsdException w:name="List Table 6 Colorful Accent 6" w:uiPriority="51"/>
     <w:lsdException w:name="List Table 7 Colorful Accent 6" w:uiPriority="52"/>
+    <w:lsdException w:name="Mention" w:semiHidden="1" w:unhideWhenUsed="1"/>
+    <w:lsdException w:name="Smart Hyperlink" w:semiHidden="1" w:unhideWhenUsed="1"/>
+    <w:lsdException w:name="Hashtag" w:semiHidden="1" w:unhideWhenUsed="1"/>
+    <w:lsdException w:name="Unresolved Mention" w:semiHidden="1" w:unhideWhenUsed="1"/>
   </w:latentStyles>
   <w:style w:type="paragraph" w:default="1" w:styleId="Normal">
     <w:name w:val="Normal"/>

</xml_diff>